<commit_message>
"fe endpoints added and in market.html a event  stream in fe-market page."
</commit_message>
<xml_diff>
--- a/Backend guide.docx
+++ b/Backend guide.docx
@@ -178,15 +178,7 @@
       </w:r>
       <w:proofErr w:type="spellEnd"/>
       <w:r>
-        <w:t xml:space="preserve"> </w:t>
-      </w:r>
-      <w:proofErr w:type="gramStart"/>
-      <w:r>
-        <w:t>data</w:t>
-      </w:r>
-      <w:proofErr w:type="gramEnd"/>
-      <w:r>
-        <w:t xml:space="preserve"> </w:t>
+        <w:t xml:space="preserve"> data </w:t>
       </w:r>
       <w:proofErr w:type="spellStart"/>
       <w:r>
@@ -298,15 +290,7 @@
       </w:r>
       <w:proofErr w:type="spellEnd"/>
       <w:r>
-        <w:t xml:space="preserve"> is </w:t>
-      </w:r>
-      <w:proofErr w:type="gramStart"/>
-      <w:r>
-        <w:t>done</w:t>
-      </w:r>
-      <w:proofErr w:type="gramEnd"/>
-      <w:r>
-        <w:t xml:space="preserve"> </w:t>
+        <w:t xml:space="preserve"> is done </w:t>
       </w:r>
       <w:proofErr w:type="spellStart"/>
       <w:r>
@@ -833,7 +817,6 @@
         <w:t xml:space="preserve"> </w:t>
       </w:r>
       <w:proofErr w:type="spellStart"/>
-      <w:proofErr w:type="gramStart"/>
       <w:r>
         <w:t>button</w:t>
       </w:r>
@@ -842,11 +825,7 @@
         <w:t>.</w:t>
       </w:r>
       <w:r>
-        <w:t>(</w:t>
-      </w:r>
-      <w:proofErr w:type="gramEnd"/>
-      <w:r>
-        <w:t xml:space="preserve">in start.html </w:t>
+        <w:t xml:space="preserve">(in start.html </w:t>
       </w:r>
       <w:proofErr w:type="spellStart"/>
       <w:r>
@@ -865,7 +844,6 @@
         </w:rPr>
       </w:pPr>
       <w:proofErr w:type="spellStart"/>
-      <w:proofErr w:type="gramStart"/>
       <w:r>
         <w:rPr>
           <w:b/>
@@ -881,7 +859,6 @@
         </w:rPr>
         <w:t>!!</w:t>
       </w:r>
-      <w:proofErr w:type="gramEnd"/>
     </w:p>
     <w:p>
       <w:pPr>
@@ -1011,15 +988,7 @@
       </w:r>
       <w:proofErr w:type="spellEnd"/>
       <w:r>
-        <w:t xml:space="preserve"> </w:t>
-      </w:r>
-      <w:proofErr w:type="gramStart"/>
-      <w:r>
-        <w:t>mail</w:t>
-      </w:r>
-      <w:proofErr w:type="gramEnd"/>
-      <w:r>
-        <w:t xml:space="preserve"> </w:t>
+        <w:t xml:space="preserve"> mail </w:t>
       </w:r>
       <w:proofErr w:type="spellStart"/>
       <w:r>
@@ -3121,23 +3090,7 @@
           <w:sz w:val="22"/>
           <w:szCs w:val="22"/>
         </w:rPr>
-        <w:t>" (CLIENT_</w:t>
-      </w:r>
-      <w:proofErr w:type="gramStart"/>
-      <w:r>
-        <w:rPr>
-          <w:sz w:val="22"/>
-          <w:szCs w:val="22"/>
-        </w:rPr>
-        <w:t>SECRET )</w:t>
-      </w:r>
-      <w:proofErr w:type="gramEnd"/>
-      <w:r>
-        <w:rPr>
-          <w:sz w:val="22"/>
-          <w:szCs w:val="22"/>
-        </w:rPr>
-        <w:t xml:space="preserve"> </w:t>
+        <w:t xml:space="preserve">" (CLIENT_SECRET ) </w:t>
       </w:r>
       <w:proofErr w:type="spellStart"/>
       <w:r>
@@ -3560,21 +3513,12 @@
         </w:rPr>
       </w:pPr>
       <w:proofErr w:type="spellStart"/>
-      <w:proofErr w:type="gramStart"/>
-      <w:r>
-        <w:rPr>
-          <w:sz w:val="22"/>
-          <w:szCs w:val="22"/>
-        </w:rPr>
-        <w:t>Mail</w:t>
-      </w:r>
-      <w:proofErr w:type="gramEnd"/>
-      <w:r>
-        <w:rPr>
-          <w:sz w:val="22"/>
-          <w:szCs w:val="22"/>
-        </w:rPr>
-        <w:t>.read</w:t>
+      <w:r>
+        <w:rPr>
+          <w:sz w:val="22"/>
+          <w:szCs w:val="22"/>
+        </w:rPr>
+        <w:t>Mail.read</w:t>
       </w:r>
       <w:proofErr w:type="spellEnd"/>
       <w:r>
@@ -3593,21 +3537,12 @@
         </w:rPr>
       </w:pPr>
       <w:proofErr w:type="spellStart"/>
-      <w:proofErr w:type="gramStart"/>
-      <w:r>
-        <w:rPr>
-          <w:sz w:val="22"/>
-          <w:szCs w:val="22"/>
-        </w:rPr>
-        <w:t>offline</w:t>
-      </w:r>
-      <w:proofErr w:type="gramEnd"/>
-      <w:r>
-        <w:rPr>
-          <w:sz w:val="22"/>
-          <w:szCs w:val="22"/>
-        </w:rPr>
-        <w:t>_access</w:t>
+      <w:r>
+        <w:rPr>
+          <w:sz w:val="22"/>
+          <w:szCs w:val="22"/>
+        </w:rPr>
+        <w:t>offline_access</w:t>
       </w:r>
       <w:proofErr w:type="spellEnd"/>
       <w:r>
@@ -4100,7 +4035,6 @@
         <w:t xml:space="preserve"> Azure AD </w:t>
       </w:r>
       <w:proofErr w:type="spellStart"/>
-      <w:proofErr w:type="gramStart"/>
       <w:r>
         <w:rPr>
           <w:b/>
@@ -4118,17 +4052,7 @@
           <w:sz w:val="22"/>
           <w:szCs w:val="22"/>
         </w:rPr>
-        <w:t xml:space="preserve"> -</w:t>
-      </w:r>
-      <w:proofErr w:type="gramEnd"/>
-      <w:r>
-        <w:rPr>
-          <w:b/>
-          <w:bCs/>
-          <w:sz w:val="22"/>
-          <w:szCs w:val="22"/>
-        </w:rPr>
-        <w:t xml:space="preserve"> </w:t>
+        <w:t xml:space="preserve"> - </w:t>
       </w:r>
       <w:proofErr w:type="spellStart"/>
       <w:r>
@@ -4228,16 +4152,7 @@
           <w:sz w:val="22"/>
           <w:szCs w:val="22"/>
         </w:rPr>
-        <w:t>. Skype, Xbox)</w:t>
-      </w:r>
-      <w:r>
-        <w:rPr>
-          <w:b/>
-          <w:bCs/>
-          <w:sz w:val="22"/>
-          <w:szCs w:val="22"/>
-        </w:rPr>
-        <w:t>!!!</w:t>
+        <w:t>. Skype, Xbox)!!!</w:t>
       </w:r>
     </w:p>
     <w:p>
@@ -4276,7 +4191,6 @@
         </w:rPr>
       </w:pPr>
       <w:proofErr w:type="spellStart"/>
-      <w:proofErr w:type="gramStart"/>
       <w:r>
         <w:rPr>
           <w:b/>
@@ -4287,7 +4201,6 @@
         <w:t>finaly</w:t>
       </w:r>
       <w:proofErr w:type="spellEnd"/>
-      <w:proofErr w:type="gramEnd"/>
     </w:p>
     <w:p>
       <w:pPr>
@@ -4745,12 +4658,10 @@
       </w:pPr>
     </w:p>
     <w:p>
-      <w:proofErr w:type="gramStart"/>
       <w:r>
         <w:lastRenderedPageBreak/>
         <w:t>setup</w:t>
       </w:r>
-      <w:proofErr w:type="gramEnd"/>
     </w:p>
     <w:p>
       <w:proofErr w:type="spellStart"/>
@@ -4831,7 +4742,6 @@
         <w:t>venv</w:t>
       </w:r>
       <w:proofErr w:type="spellEnd"/>
-      <w:proofErr w:type="gramStart"/>
       <w:r>
         <w:t>\</w:t>
       </w:r>
@@ -4849,17 +4759,13 @@
       </w:r>
       <w:proofErr w:type="spellEnd"/>
       <w:r>
-        <w:t xml:space="preserve"> </w:t>
-      </w:r>
-      <w:r>
-        <w:t xml:space="preserve"> </w:t>
+        <w:t xml:space="preserve">  </w:t>
       </w:r>
       <w:proofErr w:type="spellStart"/>
       <w:r>
         <w:t>and</w:t>
       </w:r>
       <w:proofErr w:type="spellEnd"/>
-      <w:proofErr w:type="gramEnd"/>
       <w:r>
         <w:t xml:space="preserve"> </w:t>
       </w:r>
@@ -5497,19 +5403,442 @@
       </w:r>
     </w:p>
     <w:p/>
-    <w:p/>
+    <w:p>
+      <w:r>
+        <w:t xml:space="preserve">Login </w:t>
+      </w:r>
+      <w:proofErr w:type="spellStart"/>
+      <w:r>
+        <w:t>password</w:t>
+      </w:r>
+      <w:proofErr w:type="spellEnd"/>
+      <w:r>
+        <w:t xml:space="preserve">=secret123 and </w:t>
+      </w:r>
+      <w:proofErr w:type="spellStart"/>
+      <w:r>
+        <w:t>username</w:t>
+      </w:r>
+      <w:proofErr w:type="spellEnd"/>
+      <w:r>
+        <w:t xml:space="preserve">=admin </w:t>
+      </w:r>
+    </w:p>
+    <w:p>
+      <w:pPr>
+        <w:rPr>
+          <w:b/>
+          <w:bCs/>
+          <w:sz w:val="40"/>
+          <w:szCs w:val="40"/>
+        </w:rPr>
+      </w:pPr>
+      <w:proofErr w:type="spellStart"/>
+      <w:r>
+        <w:rPr>
+          <w:b/>
+          <w:bCs/>
+          <w:sz w:val="40"/>
+          <w:szCs w:val="40"/>
+        </w:rPr>
+        <w:t>End</w:t>
+      </w:r>
+      <w:proofErr w:type="spellEnd"/>
+      <w:r>
+        <w:rPr>
+          <w:b/>
+          <w:bCs/>
+          <w:sz w:val="40"/>
+          <w:szCs w:val="40"/>
+        </w:rPr>
+        <w:t xml:space="preserve"> </w:t>
+      </w:r>
+      <w:proofErr w:type="spellStart"/>
+      <w:r>
+        <w:rPr>
+          <w:b/>
+          <w:bCs/>
+          <w:sz w:val="40"/>
+          <w:szCs w:val="40"/>
+        </w:rPr>
+        <w:t>points</w:t>
+      </w:r>
+      <w:proofErr w:type="spellEnd"/>
+      <w:r>
+        <w:rPr>
+          <w:b/>
+          <w:bCs/>
+          <w:sz w:val="40"/>
+          <w:szCs w:val="40"/>
+        </w:rPr>
+        <w:t>,</w:t>
+      </w:r>
+    </w:p>
+    <w:p>
+      <w:pPr>
+        <w:rPr>
+          <w:b/>
+          <w:bCs/>
+          <w:sz w:val="30"/>
+          <w:szCs w:val="30"/>
+        </w:rPr>
+      </w:pPr>
+      <w:proofErr w:type="spellStart"/>
+      <w:r>
+        <w:rPr>
+          <w:b/>
+          <w:bCs/>
+          <w:sz w:val="30"/>
+          <w:szCs w:val="30"/>
+        </w:rPr>
+        <w:t>Singnaler</w:t>
+      </w:r>
+      <w:proofErr w:type="spellEnd"/>
+      <w:r>
+        <w:rPr>
+          <w:b/>
+          <w:bCs/>
+          <w:sz w:val="30"/>
+          <w:szCs w:val="30"/>
+        </w:rPr>
+        <w:t xml:space="preserve"> </w:t>
+      </w:r>
+      <w:proofErr w:type="spellStart"/>
+      <w:r>
+        <w:rPr>
+          <w:b/>
+          <w:bCs/>
+          <w:sz w:val="30"/>
+          <w:szCs w:val="30"/>
+        </w:rPr>
+        <w:t>to</w:t>
+      </w:r>
+      <w:proofErr w:type="spellEnd"/>
+      <w:r>
+        <w:rPr>
+          <w:b/>
+          <w:bCs/>
+          <w:sz w:val="30"/>
+          <w:szCs w:val="30"/>
+        </w:rPr>
+        <w:t xml:space="preserve"> </w:t>
+      </w:r>
+      <w:proofErr w:type="spellStart"/>
+      <w:r>
+        <w:rPr>
+          <w:b/>
+          <w:bCs/>
+          <w:sz w:val="30"/>
+          <w:szCs w:val="30"/>
+        </w:rPr>
+        <w:t>executor</w:t>
+      </w:r>
+      <w:proofErr w:type="spellEnd"/>
+    </w:p>
+    <w:p>
+      <w:r>
+        <w:t xml:space="preserve">I </w:t>
+      </w:r>
+      <w:proofErr w:type="spellStart"/>
+      <w:r>
+        <w:t>create</w:t>
+      </w:r>
+      <w:proofErr w:type="spellEnd"/>
+      <w:r>
+        <w:t xml:space="preserve"> ,</w:t>
+      </w:r>
+    </w:p>
+    <w:p>
+      <w:r>
+        <w:t>Start_Chart,Chart_status,Chart_Events,Chart_closed_event,</w:t>
+      </w:r>
+      <w:r>
+        <w:t>debug_executor</w:t>
+      </w:r>
+      <w:r>
+        <w:t>,</w:t>
+      </w:r>
+      <w:r>
+        <w:t>stop_cha</w:t>
+      </w:r>
+      <w:r>
+        <w:t>r</w:t>
+      </w:r>
+      <w:r>
+        <w:t>t</w:t>
+      </w:r>
+      <w:r>
+        <w:t xml:space="preserve"> </w:t>
+      </w:r>
+    </w:p>
+    <w:p>
+      <w:r>
+        <w:t xml:space="preserve">-&gt;. </w:t>
+      </w:r>
+      <w:proofErr w:type="spellStart"/>
+      <w:r>
+        <w:t>This</w:t>
+      </w:r>
+      <w:proofErr w:type="spellEnd"/>
+      <w:r>
+        <w:t xml:space="preserve"> </w:t>
+      </w:r>
+      <w:proofErr w:type="spellStart"/>
+      <w:r>
+        <w:t>function</w:t>
+      </w:r>
+      <w:r>
+        <w:t>s</w:t>
+      </w:r>
+      <w:proofErr w:type="spellEnd"/>
+      <w:r>
+        <w:t xml:space="preserve"> </w:t>
+      </w:r>
+      <w:proofErr w:type="spellStart"/>
+      <w:r>
+        <w:t>are</w:t>
+      </w:r>
+      <w:proofErr w:type="spellEnd"/>
+      <w:r>
+        <w:t xml:space="preserve"> </w:t>
+      </w:r>
+      <w:proofErr w:type="spellStart"/>
+      <w:r>
+        <w:t>listening</w:t>
+      </w:r>
+      <w:proofErr w:type="spellEnd"/>
+      <w:r>
+        <w:t xml:space="preserve"> </w:t>
+      </w:r>
+      <w:proofErr w:type="spellStart"/>
+      <w:r>
+        <w:t>signalr</w:t>
+      </w:r>
+      <w:proofErr w:type="spellEnd"/>
+      <w:r>
+        <w:t xml:space="preserve"> </w:t>
+      </w:r>
+      <w:proofErr w:type="spellStart"/>
+      <w:r>
+        <w:t>and</w:t>
+      </w:r>
+      <w:proofErr w:type="spellEnd"/>
+      <w:r>
+        <w:t xml:space="preserve"> </w:t>
+      </w:r>
+      <w:proofErr w:type="spellStart"/>
+      <w:r>
+        <w:t>also</w:t>
+      </w:r>
+      <w:proofErr w:type="spellEnd"/>
+      <w:r>
+        <w:t xml:space="preserve"> </w:t>
+      </w:r>
+      <w:proofErr w:type="spellStart"/>
+      <w:r>
+        <w:t>webhook</w:t>
+      </w:r>
+      <w:proofErr w:type="spellEnd"/>
+      <w:r>
+        <w:t xml:space="preserve">. </w:t>
+      </w:r>
+      <w:proofErr w:type="spellStart"/>
+      <w:r>
+        <w:t>And</w:t>
+      </w:r>
+      <w:proofErr w:type="spellEnd"/>
+      <w:r>
+        <w:t xml:space="preserve"> </w:t>
+      </w:r>
+      <w:proofErr w:type="spellStart"/>
+      <w:r>
+        <w:t>writing</w:t>
+      </w:r>
+      <w:proofErr w:type="spellEnd"/>
+      <w:r>
+        <w:t xml:space="preserve"> </w:t>
+      </w:r>
+      <w:proofErr w:type="spellStart"/>
+      <w:r>
+        <w:t>response</w:t>
+      </w:r>
+      <w:proofErr w:type="spellEnd"/>
+      <w:r>
+        <w:t xml:space="preserve"> </w:t>
+      </w:r>
+      <w:proofErr w:type="spellStart"/>
+      <w:r>
+        <w:t>to</w:t>
+      </w:r>
+      <w:proofErr w:type="spellEnd"/>
+      <w:r>
+        <w:t xml:space="preserve"> </w:t>
+      </w:r>
+      <w:proofErr w:type="spellStart"/>
+      <w:r>
+        <w:t>receiver</w:t>
+      </w:r>
+      <w:proofErr w:type="spellEnd"/>
+      <w:r>
+        <w:t xml:space="preserve"> </w:t>
+      </w:r>
+      <w:proofErr w:type="spellStart"/>
+      <w:r>
+        <w:t>and</w:t>
+      </w:r>
+      <w:proofErr w:type="spellEnd"/>
+      <w:r>
+        <w:t xml:space="preserve"> fe </w:t>
+      </w:r>
+      <w:proofErr w:type="spellStart"/>
+      <w:r>
+        <w:t>live</w:t>
+      </w:r>
+      <w:proofErr w:type="spellEnd"/>
+      <w:r>
+        <w:t xml:space="preserve"> </w:t>
+      </w:r>
+      <w:proofErr w:type="spellStart"/>
+      <w:r>
+        <w:t>stream</w:t>
+      </w:r>
+      <w:proofErr w:type="spellEnd"/>
+      <w:r>
+        <w:t xml:space="preserve"> </w:t>
+      </w:r>
+      <w:proofErr w:type="spellStart"/>
+      <w:r>
+        <w:t>event</w:t>
+      </w:r>
+      <w:proofErr w:type="spellEnd"/>
+      <w:r>
+        <w:t xml:space="preserve"> </w:t>
+      </w:r>
+      <w:proofErr w:type="spellStart"/>
+      <w:r>
+        <w:t>screen</w:t>
+      </w:r>
+      <w:proofErr w:type="spellEnd"/>
+    </w:p>
     <w:p/>
     <w:p>
-      <w:r>
-        <w:t xml:space="preserve">Login </w:t>
-      </w:r>
-      <w:proofErr w:type="spellStart"/>
-      <w:r>
-        <w:t>password</w:t>
-      </w:r>
-      <w:proofErr w:type="spellEnd"/>
-      <w:r>
-        <w:t xml:space="preserve">=secret123 </w:t>
+      <w:pPr>
+        <w:rPr>
+          <w:b/>
+          <w:bCs/>
+          <w:sz w:val="32"/>
+          <w:szCs w:val="32"/>
+        </w:rPr>
+      </w:pPr>
+      <w:r>
+        <w:rPr>
+          <w:b/>
+          <w:bCs/>
+          <w:sz w:val="32"/>
+          <w:szCs w:val="32"/>
+        </w:rPr>
+        <w:t>Fe-</w:t>
+      </w:r>
+      <w:proofErr w:type="spellStart"/>
+      <w:r>
+        <w:rPr>
+          <w:b/>
+          <w:bCs/>
+          <w:sz w:val="32"/>
+          <w:szCs w:val="32"/>
+        </w:rPr>
+        <w:t>to</w:t>
+      </w:r>
+      <w:proofErr w:type="spellEnd"/>
+      <w:r>
+        <w:rPr>
+          <w:b/>
+          <w:bCs/>
+          <w:sz w:val="32"/>
+          <w:szCs w:val="32"/>
+        </w:rPr>
+        <w:t>-</w:t>
+      </w:r>
+      <w:proofErr w:type="spellStart"/>
+      <w:r>
+        <w:rPr>
+          <w:b/>
+          <w:bCs/>
+          <w:sz w:val="32"/>
+          <w:szCs w:val="32"/>
+        </w:rPr>
+        <w:t>executor</w:t>
+      </w:r>
+      <w:proofErr w:type="spellEnd"/>
+      <w:r>
+        <w:rPr>
+          <w:b/>
+          <w:bCs/>
+          <w:sz w:val="32"/>
+          <w:szCs w:val="32"/>
+        </w:rPr>
+        <w:t>-</w:t>
+      </w:r>
+      <w:proofErr w:type="spellStart"/>
+      <w:r>
+        <w:rPr>
+          <w:b/>
+          <w:bCs/>
+          <w:sz w:val="32"/>
+          <w:szCs w:val="32"/>
+        </w:rPr>
+        <w:t>to</w:t>
+      </w:r>
+      <w:proofErr w:type="spellEnd"/>
+      <w:r>
+        <w:rPr>
+          <w:b/>
+          <w:bCs/>
+          <w:sz w:val="32"/>
+          <w:szCs w:val="32"/>
+        </w:rPr>
+        <w:t>-fe</w:t>
+      </w:r>
+    </w:p>
+    <w:p>
+      <w:proofErr w:type="spellStart"/>
+      <w:r>
+        <w:t>Generate_event,Push_event,Event_stream</w:t>
+      </w:r>
+      <w:proofErr w:type="spellEnd"/>
+    </w:p>
+    <w:p>
+      <w:proofErr w:type="spellStart"/>
+      <w:r>
+        <w:t>Function</w:t>
+      </w:r>
+      <w:proofErr w:type="spellEnd"/>
+      <w:r>
+        <w:t xml:space="preserve"> </w:t>
+      </w:r>
+      <w:proofErr w:type="spellStart"/>
+      <w:r>
+        <w:t>are</w:t>
+      </w:r>
+      <w:proofErr w:type="spellEnd"/>
+      <w:r>
+        <w:t xml:space="preserve"> </w:t>
+      </w:r>
+      <w:proofErr w:type="spellStart"/>
+      <w:r>
+        <w:t>working</w:t>
+      </w:r>
+      <w:proofErr w:type="spellEnd"/>
+      <w:r>
+        <w:t xml:space="preserve"> </w:t>
+      </w:r>
+      <w:proofErr w:type="spellStart"/>
+      <w:r>
+        <w:t>to</w:t>
+      </w:r>
+      <w:proofErr w:type="spellEnd"/>
+      <w:r>
+        <w:t xml:space="preserve"> fe </w:t>
       </w:r>
       <w:proofErr w:type="spellStart"/>
       <w:r>
@@ -5521,13 +5850,86 @@
       </w:r>
       <w:proofErr w:type="spellStart"/>
       <w:r>
-        <w:t>username</w:t>
-      </w:r>
-      <w:proofErr w:type="spellEnd"/>
-      <w:r>
-        <w:t xml:space="preserve">=admin </w:t>
+        <w:t>all</w:t>
+      </w:r>
+      <w:proofErr w:type="spellEnd"/>
+      <w:r>
+        <w:t xml:space="preserve"> </w:t>
+      </w:r>
+      <w:proofErr w:type="spellStart"/>
+      <w:r>
+        <w:t>event</w:t>
+      </w:r>
+      <w:proofErr w:type="spellEnd"/>
+      <w:r>
+        <w:t xml:space="preserve">. They </w:t>
+      </w:r>
+      <w:proofErr w:type="spellStart"/>
+      <w:r>
+        <w:t>are</w:t>
+      </w:r>
+      <w:proofErr w:type="spellEnd"/>
+      <w:r>
+        <w:t xml:space="preserve"> </w:t>
+      </w:r>
+      <w:proofErr w:type="spellStart"/>
+      <w:r>
+        <w:t>listing</w:t>
+      </w:r>
+      <w:proofErr w:type="spellEnd"/>
+      <w:r>
+        <w:t xml:space="preserve"> </w:t>
+      </w:r>
+      <w:proofErr w:type="spellStart"/>
+      <w:r>
+        <w:t>all</w:t>
+      </w:r>
+      <w:proofErr w:type="spellEnd"/>
+      <w:r>
+        <w:t xml:space="preserve"> </w:t>
+      </w:r>
+      <w:proofErr w:type="spellStart"/>
+      <w:r>
+        <w:t>events</w:t>
+      </w:r>
+      <w:proofErr w:type="spellEnd"/>
+      <w:r>
+        <w:t xml:space="preserve"> </w:t>
+      </w:r>
+      <w:proofErr w:type="spellStart"/>
+      <w:r>
+        <w:t>and</w:t>
+      </w:r>
+      <w:proofErr w:type="spellEnd"/>
+      <w:r>
+        <w:t xml:space="preserve"> </w:t>
+      </w:r>
+      <w:proofErr w:type="spellStart"/>
+      <w:r>
+        <w:t>showing</w:t>
+      </w:r>
+      <w:proofErr w:type="spellEnd"/>
+      <w:r>
+        <w:t xml:space="preserve"> in </w:t>
+      </w:r>
+      <w:proofErr w:type="spellStart"/>
+      <w:r>
+        <w:t>the</w:t>
+      </w:r>
+      <w:proofErr w:type="spellEnd"/>
+      <w:r>
+        <w:t xml:space="preserve"> web </w:t>
+      </w:r>
+      <w:proofErr w:type="spellStart"/>
+      <w:r>
+        <w:t>page</w:t>
+      </w:r>
+      <w:proofErr w:type="spellEnd"/>
+      <w:r>
+        <w:t>.</w:t>
       </w:r>
     </w:p>
+    <w:p/>
     <w:sectPr>
       <w:pgSz w:w="11906" w:h="16838"/>
       <w:pgMar w:top="1417" w:right="1417" w:bottom="1417" w:left="1417" w:header="708" w:footer="708" w:gutter="0"/>

</xml_diff>